<commit_message>
[EnglishLearning]Review words1 to page 300.
</commit_message>
<xml_diff>
--- a/WordsReivewList.docx
+++ b/WordsReivewList.docx
@@ -2091,13 +2091,1664 @@
       </w:r>
     </w:p>
     <w:p>
+      <w:r>
+        <w:t>Flat white</w:t>
+      </w:r>
+    </w:p>
+    <w:p>
+      <w:r>
+        <w:t>You miserable harridan</w:t>
+      </w:r>
+    </w:p>
+    <w:p>
+      <w:r>
+        <w:t>Temporary accommodation</w:t>
+      </w:r>
+    </w:p>
+    <w:p>
+      <w:r>
+        <w:t xml:space="preserve">The smoking </w:t>
+      </w:r>
+      <w:proofErr w:type="gramStart"/>
+      <w:r>
+        <w:t>section</w:t>
+      </w:r>
+      <w:proofErr w:type="gramEnd"/>
+    </w:p>
+    <w:p>
+      <w:r>
+        <w:t>The scale of justice</w:t>
+      </w:r>
+    </w:p>
+    <w:p>
+      <w:r>
+        <w:t>Minor ailment</w:t>
+      </w:r>
+    </w:p>
+    <w:p>
+      <w:r>
+        <w:t>Adhere to the wall</w:t>
+      </w:r>
+    </w:p>
+    <w:p>
+      <w:r>
+        <w:t>Extracurricular</w:t>
+      </w:r>
+      <w:r>
+        <w:rPr>
+          <w:rFonts w:hint="eastAsia"/>
+        </w:rPr>
+        <w:t xml:space="preserve"> </w:t>
+      </w:r>
+      <w:r>
+        <w:t>activities</w:t>
+      </w:r>
+    </w:p>
+    <w:p>
+      <w:r>
+        <w:t>Fury propelled her into action</w:t>
+      </w:r>
+    </w:p>
+    <w:p>
+      <w:r>
+        <w:t>Sitting posture</w:t>
+      </w:r>
+    </w:p>
+    <w:p>
+      <w:r>
+        <w:t>Go overseas</w:t>
+      </w:r>
+    </w:p>
+    <w:p>
+      <w:r>
+        <w:t>An industrialized country</w:t>
+      </w:r>
+    </w:p>
+    <w:p>
+      <w:r>
+        <w:rPr>
+          <w:rFonts w:hint="eastAsia"/>
+        </w:rPr>
+        <w:t>T</w:t>
+      </w:r>
+      <w:r>
+        <w:t>he Roman Empire</w:t>
+      </w:r>
+    </w:p>
+    <w:p>
+      <w:r>
+        <w:rPr>
+          <w:rFonts w:hint="eastAsia"/>
+        </w:rPr>
+        <w:t>A</w:t>
+      </w:r>
+      <w:r>
+        <w:t xml:space="preserve"> stress fracture of foot</w:t>
+      </w:r>
+    </w:p>
+    <w:p>
+      <w:r>
+        <w:t>The glacial period</w:t>
+      </w:r>
+    </w:p>
+    <w:p>
+      <w:r>
+        <w:t>Play badminton</w:t>
+      </w:r>
+    </w:p>
+    <w:p>
+      <w:r>
+        <w:rPr>
+          <w:rFonts w:hint="eastAsia"/>
+        </w:rPr>
+        <w:t>T</w:t>
+      </w:r>
+      <w:r>
+        <w:t>he ship was in dock</w:t>
+      </w:r>
+    </w:p>
+    <w:p>
+      <w:r>
+        <w:t>A travel brochure</w:t>
+      </w:r>
+    </w:p>
+    <w:p>
+      <w:proofErr w:type="gramStart"/>
+      <w:r>
+        <w:t>It’s</w:t>
+      </w:r>
+      <w:proofErr w:type="gramEnd"/>
+      <w:r>
+        <w:t xml:space="preserve"> teeming with rain</w:t>
+      </w:r>
+    </w:p>
+    <w:p>
+      <w:r>
+        <w:t>Confront a problem</w:t>
+      </w:r>
+    </w:p>
+    <w:p>
+      <w:r>
+        <w:t>An art exhibition</w:t>
+      </w:r>
+    </w:p>
+    <w:p>
+      <w:r>
+        <w:t>An oak tree</w:t>
+      </w:r>
+    </w:p>
+    <w:p>
+      <w:r>
+        <w:t>Overlap with each other</w:t>
+      </w:r>
+    </w:p>
+    <w:p>
+      <w:r>
+        <w:lastRenderedPageBreak/>
+        <w:t>Poultry farming</w:t>
+      </w:r>
+    </w:p>
+    <w:p>
+      <w:r>
+        <w:t xml:space="preserve">A pregnancy </w:t>
+      </w:r>
+      <w:proofErr w:type="gramStart"/>
+      <w:r>
+        <w:t>test</w:t>
+      </w:r>
+      <w:proofErr w:type="gramEnd"/>
+    </w:p>
+    <w:p>
+      <w:r>
+        <w:t>O</w:t>
+      </w:r>
+      <w:r>
+        <w:rPr>
+          <w:rFonts w:hint="eastAsia"/>
+        </w:rPr>
+        <w:t>fficial</w:t>
+      </w:r>
+      <w:r>
+        <w:t xml:space="preserve"> </w:t>
+      </w:r>
+      <w:r>
+        <w:rPr>
+          <w:rFonts w:hint="eastAsia"/>
+        </w:rPr>
+        <w:t>confirmation</w:t>
+      </w:r>
+    </w:p>
+    <w:p>
+      <w:r>
+        <w:rPr>
+          <w:rFonts w:hint="eastAsia"/>
+        </w:rPr>
+        <w:t>S</w:t>
+      </w:r>
+      <w:r>
+        <w:t>he was found guilty of embezzlement</w:t>
+      </w:r>
+    </w:p>
+    <w:p>
+      <w:r>
+        <w:t>He has been late on numerous occasions</w:t>
+      </w:r>
+    </w:p>
+    <w:p>
+      <w:r>
+        <w:t>A postgraduate student</w:t>
+      </w:r>
+    </w:p>
+    <w:p>
+      <w:r>
+        <w:t>Emotional well-being</w:t>
+      </w:r>
+    </w:p>
+    <w:p>
+      <w:r>
+        <w:t>Settle down</w:t>
+      </w:r>
+    </w:p>
+    <w:p>
+      <w:r>
+        <w:t>Fallow period</w:t>
+      </w:r>
+    </w:p>
+    <w:p>
+      <w:r>
+        <w:t>Lie on your back</w:t>
+      </w:r>
+    </w:p>
+    <w:p>
+      <w:r>
+        <w:t>Lay eggs</w:t>
+      </w:r>
+    </w:p>
+    <w:p>
+      <w:r>
+        <w:t>A troupe of country dancer</w:t>
+      </w:r>
+    </w:p>
+    <w:p>
+      <w:r>
+        <w:t>The basic premise of her argument</w:t>
+      </w:r>
+    </w:p>
+    <w:p>
+      <w:r>
+        <w:t>Industrial premises</w:t>
+      </w:r>
+    </w:p>
+    <w:p>
+      <w:r>
+        <w:t>We could just discern the house in the distance</w:t>
+      </w:r>
+    </w:p>
+    <w:p>
+      <w:r>
+        <w:t>A discerning eye</w:t>
+      </w:r>
+    </w:p>
+    <w:p>
+      <w:r>
+        <w:t>A doubt niggle at her</w:t>
+      </w:r>
+    </w:p>
+    <w:p>
+      <w:r>
+        <w:t>I liaised with my contact</w:t>
+      </w:r>
+    </w:p>
+    <w:p>
+      <w:r>
+        <w:rPr>
+          <w:rFonts w:hint="eastAsia"/>
+        </w:rPr>
+        <w:t>T</w:t>
+      </w:r>
+      <w:r>
+        <w:t>he main artery</w:t>
+      </w:r>
+    </w:p>
+    <w:p>
+      <w:r>
+        <w:rPr>
+          <w:rFonts w:hint="eastAsia"/>
+        </w:rPr>
+        <w:t>T</w:t>
+      </w:r>
+      <w:r>
+        <w:t>he jugular vein</w:t>
+      </w:r>
+    </w:p>
+    <w:p>
+      <w:r>
+        <w:t>Pay a premium</w:t>
+      </w:r>
+    </w:p>
+    <w:p>
+      <w:r>
+        <w:t xml:space="preserve">The </w:t>
+      </w:r>
+      <w:r>
+        <w:rPr>
+          <w:rFonts w:hint="eastAsia"/>
+        </w:rPr>
+        <w:t>g</w:t>
+      </w:r>
+      <w:r>
+        <w:t>lamor of travelling</w:t>
+      </w:r>
+    </w:p>
+    <w:p>
+      <w:r>
+        <w:rPr>
+          <w:rFonts w:hint="eastAsia"/>
+        </w:rPr>
+        <w:t>I</w:t>
+      </w:r>
+      <w:r>
+        <w:t xml:space="preserve"> was omitted from the team</w:t>
+      </w:r>
+    </w:p>
+    <w:p>
+      <w:r>
+        <w:t>Adapt to the new environment</w:t>
+      </w:r>
+    </w:p>
+    <w:p>
+      <w:r>
+        <w:t>Gullible</w:t>
+      </w:r>
+    </w:p>
+    <w:p>
+      <w:r>
+        <w:t>Sift the flour into a bowl</w:t>
+      </w:r>
+    </w:p>
+    <w:p>
+      <w:r>
+        <w:t>Lit a spark</w:t>
+      </w:r>
+    </w:p>
+    <w:p>
+      <w:r>
+        <w:t>Chilled foods</w:t>
+      </w:r>
+    </w:p>
+    <w:p>
+      <w:r>
+        <w:t>Multinational corporations</w:t>
+      </w:r>
+    </w:p>
+    <w:p>
+      <w:r>
+        <w:t>Suffering from exposure</w:t>
+      </w:r>
+    </w:p>
+    <w:p>
+      <w:r>
+        <w:t>A fierce dog</w:t>
+      </w:r>
+    </w:p>
+    <w:p>
+      <w:r>
+        <w:t>The committee was constituted last year</w:t>
+      </w:r>
+    </w:p>
+    <w:p>
+      <w:r>
+        <w:rPr>
+          <w:rFonts w:hint="eastAsia"/>
+        </w:rPr>
+        <w:t>P</w:t>
+      </w:r>
+      <w:r>
+        <w:t>RC constitution</w:t>
+      </w:r>
+    </w:p>
+    <w:p>
+      <w:r>
+        <w:t>Haul a car away</w:t>
+      </w:r>
+    </w:p>
+    <w:p>
+      <w:r>
+        <w:rPr>
+          <w:rFonts w:hint="eastAsia"/>
+        </w:rPr>
+        <w:t>G</w:t>
+      </w:r>
+      <w:r>
+        <w:t>reenhouse gas emissions</w:t>
+      </w:r>
+    </w:p>
+    <w:p>
+      <w:r>
+        <w:t>A little bistro</w:t>
+      </w:r>
+    </w:p>
+    <w:p>
+      <w:r>
+        <w:t xml:space="preserve">A pearl </w:t>
+      </w:r>
+      <w:proofErr w:type="gramStart"/>
+      <w:r>
+        <w:t>necklace</w:t>
+      </w:r>
+      <w:proofErr w:type="gramEnd"/>
+    </w:p>
+    <w:p>
+      <w:r>
+        <w:t>Surpass yourself</w:t>
+      </w:r>
+    </w:p>
+    <w:p>
+      <w:r>
+        <w:t>Violent crime</w:t>
+      </w:r>
+    </w:p>
+    <w:p>
+      <w:r>
+        <w:t>Domestic violence</w:t>
+      </w:r>
+    </w:p>
+    <w:p>
+      <w:r>
+        <w:t xml:space="preserve">A silk </w:t>
+      </w:r>
+      <w:proofErr w:type="gramStart"/>
+      <w:r>
+        <w:t>frock</w:t>
+      </w:r>
+      <w:proofErr w:type="gramEnd"/>
+    </w:p>
+    <w:p>
+      <w:r>
+        <w:t>G</w:t>
+      </w:r>
+      <w:r>
+        <w:rPr>
+          <w:rFonts w:hint="eastAsia"/>
+        </w:rPr>
+        <w:t>lobal</w:t>
+      </w:r>
+      <w:r>
+        <w:t xml:space="preserve"> epidemic</w:t>
+      </w:r>
+    </w:p>
+    <w:p>
+      <w:r>
+        <w:t>Invade a country</w:t>
+      </w:r>
+    </w:p>
+    <w:p>
+      <w:r>
+        <w:t>Heal wounds</w:t>
+      </w:r>
+    </w:p>
+    <w:p>
+      <w:r>
+        <w:lastRenderedPageBreak/>
+        <w:t>The exact words</w:t>
+      </w:r>
+    </w:p>
+    <w:p>
+      <w:r>
+        <w:rPr>
+          <w:rFonts w:hint="eastAsia"/>
+        </w:rPr>
+        <w:t>I</w:t>
+      </w:r>
+      <w:r>
+        <w:t xml:space="preserve"> heard a whistle blow</w:t>
+      </w:r>
+    </w:p>
+    <w:p>
+      <w:r>
+        <w:rPr>
+          <w:rFonts w:hint="eastAsia"/>
+        </w:rPr>
+        <w:t>T</w:t>
+      </w:r>
+      <w:r>
+        <w:t>he statue of liberty</w:t>
+      </w:r>
+    </w:p>
+    <w:p>
+      <w:r>
+        <w:t>Electrical appliance</w:t>
+      </w:r>
+    </w:p>
+    <w:p>
+      <w:r>
+        <w:t>Fitness facilities</w:t>
+      </w:r>
+    </w:p>
+    <w:p>
+      <w:r>
+        <w:t>Words of consolation</w:t>
+      </w:r>
+    </w:p>
+    <w:p>
+      <w:r>
+        <w:t>A rough texture</w:t>
+      </w:r>
+    </w:p>
+    <w:p>
+      <w:r>
+        <w:rPr>
+          <w:rFonts w:hint="eastAsia"/>
+        </w:rPr>
+        <w:t>C</w:t>
+      </w:r>
+      <w:r>
+        <w:t>hinese sundial</w:t>
+      </w:r>
+    </w:p>
+    <w:p>
+      <w:r>
+        <w:t xml:space="preserve">A utility </w:t>
+      </w:r>
+      <w:proofErr w:type="gramStart"/>
+      <w:r>
+        <w:t>bill</w:t>
+      </w:r>
+      <w:proofErr w:type="gramEnd"/>
+    </w:p>
+    <w:p>
+      <w:r>
+        <w:t xml:space="preserve">An overrate game: </w:t>
+      </w:r>
+      <w:proofErr w:type="spellStart"/>
+      <w:r>
+        <w:t>Genshin</w:t>
+      </w:r>
+      <w:proofErr w:type="spellEnd"/>
+    </w:p>
+    <w:p>
+      <w:r>
+        <w:t>Displace is replace</w:t>
+      </w:r>
+    </w:p>
+    <w:p>
+      <w:r>
+        <w:t>My pencil was engraved with her name</w:t>
+      </w:r>
+    </w:p>
+    <w:p>
+      <w:r>
+        <w:t>A disrespectful attitude</w:t>
+      </w:r>
+    </w:p>
+    <w:p>
+      <w:r>
+        <w:t>Life originated in the ocean</w:t>
+      </w:r>
+    </w:p>
+    <w:p>
+      <w:r>
+        <w:t>Apple arcade</w:t>
+      </w:r>
+    </w:p>
+    <w:p>
+      <w:r>
+        <w:t>A sport commentary</w:t>
+      </w:r>
+    </w:p>
+    <w:p>
+      <w:r>
+        <w:rPr>
+          <w:rFonts w:hint="eastAsia"/>
+        </w:rPr>
+        <w:t>A</w:t>
+      </w:r>
+      <w:r>
+        <w:t>re you mocking my voice right now?</w:t>
+      </w:r>
+    </w:p>
+    <w:p>
+      <w:r>
+        <w:rPr>
+          <w:rFonts w:hint="eastAsia"/>
+        </w:rPr>
+        <w:t>I</w:t>
+      </w:r>
+      <w:r>
+        <w:t xml:space="preserve"> live in terror of losing my job</w:t>
+      </w:r>
+    </w:p>
+    <w:p>
+      <w:r>
+        <w:t>Disputed territory</w:t>
+      </w:r>
+    </w:p>
+    <w:p>
+      <w:r>
+        <w:t>Prohibit smoking</w:t>
+      </w:r>
+    </w:p>
+    <w:p>
+      <w:r>
+        <w:t>Prohibitive costs</w:t>
+      </w:r>
+    </w:p>
+    <w:p>
+      <w:r>
+        <w:t>A shipment of arms</w:t>
+      </w:r>
+    </w:p>
+    <w:p>
+      <w:r>
+        <w:t>France and England agreed a truce</w:t>
+      </w:r>
+    </w:p>
+    <w:p>
+      <w:r>
+        <w:t>A 20% discount</w:t>
+      </w:r>
+    </w:p>
+    <w:p>
+      <w:r>
+        <w:t>Assign homework to students</w:t>
+      </w:r>
+    </w:p>
+    <w:p>
+      <w:r>
+        <w:t>A hallowed hall</w:t>
+      </w:r>
+    </w:p>
+    <w:p>
+      <w:r>
+        <w:rPr>
+          <w:rFonts w:hint="eastAsia"/>
+        </w:rPr>
+        <w:t>U</w:t>
+      </w:r>
+      <w:r>
+        <w:t>se antidote to bring her round</w:t>
+      </w:r>
+    </w:p>
+    <w:p>
+      <w:proofErr w:type="gramStart"/>
+      <w:r>
+        <w:t>Particular relevance</w:t>
+      </w:r>
+      <w:proofErr w:type="gramEnd"/>
+    </w:p>
+    <w:p>
+      <w:r>
+        <w:t>A reluctant smile</w:t>
+      </w:r>
+    </w:p>
+    <w:p>
+      <w:r>
+        <w:t xml:space="preserve">A mountain </w:t>
+      </w:r>
+      <w:proofErr w:type="gramStart"/>
+      <w:r>
+        <w:t>trek</w:t>
+      </w:r>
+      <w:proofErr w:type="gramEnd"/>
+    </w:p>
+    <w:p>
+      <w:r>
+        <w:rPr>
+          <w:rFonts w:hint="eastAsia"/>
+        </w:rPr>
+        <w:t>T</w:t>
+      </w:r>
+      <w:r>
+        <w:t xml:space="preserve">he refusal </w:t>
+      </w:r>
+      <w:proofErr w:type="gramStart"/>
+      <w:r>
+        <w:t>didn’t</w:t>
+      </w:r>
+      <w:proofErr w:type="gramEnd"/>
+      <w:r>
+        <w:t xml:space="preserve"> daunt her</w:t>
+      </w:r>
+    </w:p>
+    <w:p>
+      <w:r>
+        <w:t>A detailed itinerary</w:t>
+      </w:r>
+    </w:p>
+    <w:p>
+      <w:r>
+        <w:t>Acclimatize myself to the place</w:t>
+      </w:r>
+    </w:p>
+    <w:p>
+      <w:r>
+        <w:t>A grassy meadow</w:t>
+      </w:r>
+    </w:p>
+    <w:p>
+      <w:r>
+        <w:t>The forthcoming election</w:t>
+      </w:r>
+    </w:p>
+    <w:p>
+      <w:r>
+        <w:t>Quality and quantity</w:t>
+      </w:r>
+    </w:p>
+    <w:p>
+      <w:r>
+        <w:t>A government representative</w:t>
+      </w:r>
+    </w:p>
+    <w:p>
+      <w:r>
+        <w:t>Reverse the trend</w:t>
+      </w:r>
+    </w:p>
+    <w:p>
+      <w:r>
+        <w:t>irreversible brain damage</w:t>
+      </w:r>
+    </w:p>
+    <w:p>
+      <w:r>
+        <w:rPr>
+          <w:rFonts w:hint="eastAsia"/>
+        </w:rPr>
+        <w:t>W</w:t>
+      </w:r>
+      <w:r>
+        <w:t>e prepare allocate 10 billion</w:t>
+      </w:r>
+    </w:p>
+    <w:p>
+      <w:r>
+        <w:t>To be made redundant from your job</w:t>
+      </w:r>
+    </w:p>
+    <w:p>
+      <w:r>
+        <w:t>Query per sec</w:t>
+      </w:r>
+    </w:p>
+    <w:p>
+      <w:r>
+        <w:t>To spice up the hog game</w:t>
+      </w:r>
+    </w:p>
+    <w:p>
+      <w:r>
+        <w:t>Musical is an integral part in our life</w:t>
+      </w:r>
+    </w:p>
+    <w:p>
+      <w:r>
+        <w:lastRenderedPageBreak/>
+        <w:t>Acknowledge defeat</w:t>
+      </w:r>
+    </w:p>
+    <w:p>
+      <w:r>
+        <w:t>Hard liquor</w:t>
+      </w:r>
+    </w:p>
+    <w:p>
+      <w:r>
+        <w:t>Bomb blast</w:t>
+      </w:r>
+    </w:p>
+    <w:p>
+      <w:r>
+        <w:t>A chocolate pudding</w:t>
+      </w:r>
+    </w:p>
+    <w:p>
+      <w:r>
+        <w:t>Sporadic violence</w:t>
+      </w:r>
+    </w:p>
+    <w:p>
+      <w:r>
+        <w:t>Optimism for the future</w:t>
+      </w:r>
+    </w:p>
+    <w:p>
+      <w:r>
+        <w:t>Optimize the use of the resource</w:t>
+      </w:r>
+    </w:p>
+    <w:p>
+      <w:r>
+        <w:t>Optimum level</w:t>
+      </w:r>
+    </w:p>
+    <w:p>
+      <w:r>
+        <w:t>Optimistic attitude</w:t>
+      </w:r>
+    </w:p>
+    <w:p>
+      <w:r>
+        <w:t>Such gift has great significance</w:t>
+      </w:r>
+    </w:p>
+    <w:p>
+      <w:proofErr w:type="gramStart"/>
+      <w:r>
+        <w:rPr>
+          <w:rFonts w:hint="eastAsia"/>
+        </w:rPr>
+        <w:t>I</w:t>
+      </w:r>
+      <w:r>
+        <w:t>’m</w:t>
+      </w:r>
+      <w:proofErr w:type="gramEnd"/>
+      <w:r>
+        <w:t xml:space="preserve"> an insignificant man</w:t>
+      </w:r>
+    </w:p>
+    <w:p>
+      <w:proofErr w:type="gramStart"/>
+      <w:r>
+        <w:rPr>
+          <w:rFonts w:hint="eastAsia"/>
+        </w:rPr>
+        <w:t>I</w:t>
+      </w:r>
+      <w:r>
+        <w:t>t’s</w:t>
+      </w:r>
+      <w:proofErr w:type="gramEnd"/>
+      <w:r>
+        <w:t xml:space="preserve"> rare to find such loyalty nowadays</w:t>
+      </w:r>
+    </w:p>
+    <w:p>
+      <w:r>
+        <w:t>Discover a rarity</w:t>
+      </w:r>
+    </w:p>
+    <w:p>
+      <w:r>
+        <w:rPr>
+          <w:rFonts w:hint="eastAsia"/>
+        </w:rPr>
+        <w:t>T</w:t>
+      </w:r>
+      <w:r>
+        <w:t>he subtlety of programming</w:t>
+      </w:r>
+    </w:p>
+    <w:p>
+      <w:r>
+        <w:t>Imitate her and laugh at her</w:t>
+      </w:r>
+    </w:p>
+    <w:p>
+      <w:r>
+        <w:rPr>
+          <w:rFonts w:hint="eastAsia"/>
+        </w:rPr>
+        <w:t>T</w:t>
+      </w:r>
+      <w:r>
+        <w:t>here can be no creation before imitation</w:t>
+      </w:r>
+    </w:p>
+    <w:p>
+      <w:r>
+        <w:rPr>
+          <w:rFonts w:hint="eastAsia"/>
+        </w:rPr>
+        <w:t>I</w:t>
+      </w:r>
+      <w:r>
+        <w:t xml:space="preserve"> greatly appreciate you</w:t>
+      </w:r>
+    </w:p>
+    <w:p>
+      <w:r>
+        <w:rPr>
+          <w:rFonts w:hint="eastAsia"/>
+        </w:rPr>
+        <w:t>D</w:t>
+      </w:r>
+      <w:r>
+        <w:t>o you advocate violence against women?</w:t>
+      </w:r>
+    </w:p>
+    <w:p>
+      <w:r>
+        <w:t>Car maintenance</w:t>
+      </w:r>
+    </w:p>
+    <w:p>
+      <w:r>
+        <w:t>Lawfully wedded spouse</w:t>
+      </w:r>
+    </w:p>
+    <w:p>
+      <w:r>
+        <w:t xml:space="preserve">A blast </w:t>
+      </w:r>
+      <w:proofErr w:type="gramStart"/>
+      <w:r>
+        <w:t>furnace</w:t>
+      </w:r>
+      <w:proofErr w:type="gramEnd"/>
+    </w:p>
+    <w:p>
+      <w:r>
+        <w:t>Go on an expedition</w:t>
+      </w:r>
+    </w:p>
+    <w:p>
+      <w:r>
+        <w:t>Incendiary remarks</w:t>
+      </w:r>
+    </w:p>
+    <w:p>
+      <w:r>
+        <w:rPr>
+          <w:rFonts w:hint="eastAsia"/>
+        </w:rPr>
+        <w:t>T</w:t>
+      </w:r>
+      <w:r>
+        <w:t>he reactor is encased in concrete and steel</w:t>
+      </w:r>
+    </w:p>
+    <w:p>
+      <w:r>
+        <w:rPr>
+          <w:rFonts w:hint="eastAsia"/>
+        </w:rPr>
+        <w:t>T</w:t>
+      </w:r>
+      <w:r>
+        <w:t>he game has been postponed.</w:t>
+      </w:r>
+    </w:p>
+    <w:p>
+      <w:r>
+        <w:t>Skim through the article</w:t>
+      </w:r>
+    </w:p>
+    <w:p>
+      <w:r>
+        <w:t>Preface of a book</w:t>
+      </w:r>
+    </w:p>
+    <w:p>
+      <w:r>
+        <w:t>Retain a right</w:t>
+      </w:r>
+    </w:p>
+    <w:p>
+      <w:r>
+        <w:t>Months of hard work culminated in success</w:t>
+      </w:r>
+    </w:p>
+    <w:p>
+      <w:r>
+        <w:t>Virgin drink</w:t>
+      </w:r>
+    </w:p>
+    <w:p>
+      <w:r>
+        <w:rPr>
+          <w:rFonts w:hint="eastAsia"/>
+        </w:rPr>
+        <w:t>T</w:t>
+      </w:r>
+      <w:r>
+        <w:t>he salinity of the water</w:t>
+      </w:r>
+    </w:p>
+    <w:p>
+      <w:r>
+        <w:t>Saline solution</w:t>
+      </w:r>
+    </w:p>
+    <w:p>
+      <w:r>
+        <w:t>Bore through solid rock</w:t>
+      </w:r>
+    </w:p>
+    <w:p>
+      <w:r>
+        <w:t>A lull in the conversation</w:t>
+      </w:r>
+    </w:p>
+    <w:p>
+      <w:r>
+        <w:t>An opulent hotel</w:t>
+      </w:r>
+    </w:p>
+    <w:p>
+      <w:r>
+        <w:t>The opulence of the nobility</w:t>
+      </w:r>
+    </w:p>
+    <w:p>
+      <w:r>
+        <w:t>A plush hotel</w:t>
+      </w:r>
+    </w:p>
+    <w:p>
+      <w:r>
+        <w:t>Dispense drugs</w:t>
+      </w:r>
+    </w:p>
+    <w:p>
+      <w:r>
+        <w:rPr>
+          <w:rFonts w:hint="eastAsia"/>
+        </w:rPr>
+        <w:t>O</w:t>
+      </w:r>
+      <w:r>
+        <w:t>n behalf of my family, I apologize</w:t>
+      </w:r>
+    </w:p>
+    <w:p>
+      <w:r>
+        <w:t>Govern your emotion</w:t>
+      </w:r>
+    </w:p>
+    <w:p>
+      <w:r>
+        <w:rPr>
+          <w:rFonts w:hint="eastAsia"/>
+        </w:rPr>
+        <w:t>L</w:t>
+      </w:r>
+      <w:r>
+        <w:t>ove is mingled with grief</w:t>
+      </w:r>
+    </w:p>
+    <w:p>
+      <w:r>
+        <w:rPr>
+          <w:rFonts w:hint="eastAsia"/>
+        </w:rPr>
+        <w:t>T</w:t>
+      </w:r>
+      <w:r>
+        <w:t>he United Nations Charter</w:t>
+      </w:r>
+    </w:p>
+    <w:p>
+      <w:proofErr w:type="gramStart"/>
+      <w:r>
+        <w:rPr>
+          <w:rFonts w:hint="eastAsia"/>
+        </w:rPr>
+        <w:t>Y</w:t>
+      </w:r>
+      <w:r>
+        <w:t>ou’re</w:t>
+      </w:r>
+      <w:proofErr w:type="gramEnd"/>
+      <w:r>
+        <w:t xml:space="preserve"> formidable, people respect you</w:t>
+      </w:r>
+    </w:p>
+    <w:p>
+      <w:r>
+        <w:t>Crockery</w:t>
+      </w:r>
+    </w:p>
+    <w:p>
+      <w:r>
+        <w:rPr>
+          <w:rFonts w:hint="eastAsia"/>
+        </w:rPr>
+        <w:lastRenderedPageBreak/>
+        <w:t>T</w:t>
+      </w:r>
+      <w:r>
+        <w:t xml:space="preserve">he high price of property </w:t>
+      </w:r>
+      <w:proofErr w:type="gramStart"/>
+      <w:r>
+        <w:t>deter</w:t>
+      </w:r>
+      <w:proofErr w:type="gramEnd"/>
+      <w:r>
+        <w:t xml:space="preserve"> my from living in SZ</w:t>
+      </w:r>
+    </w:p>
+    <w:p>
+      <w:r>
+        <w:rPr>
+          <w:rFonts w:hint="eastAsia"/>
+        </w:rPr>
+        <w:t>T</w:t>
+      </w:r>
+      <w:r>
+        <w:t>he law is in urgent need of reform</w:t>
+      </w:r>
+    </w:p>
+    <w:p>
+      <w:proofErr w:type="gramStart"/>
+      <w:r>
+        <w:rPr>
+          <w:rFonts w:hint="eastAsia"/>
+        </w:rPr>
+        <w:t>I</w:t>
+      </w:r>
+      <w:r>
+        <w:t>t’s</w:t>
+      </w:r>
+      <w:proofErr w:type="gramEnd"/>
+      <w:r>
+        <w:t xml:space="preserve"> a muscle in the thigh</w:t>
+      </w:r>
+    </w:p>
+    <w:p>
+      <w:r>
+        <w:t>Maximize the profit</w:t>
+      </w:r>
+    </w:p>
+    <w:p>
+      <w:r>
+        <w:t>Sleek yacht</w:t>
+      </w:r>
+    </w:p>
+    <w:p>
+      <w:r>
+        <w:t>Entrust task to him</w:t>
+      </w:r>
+    </w:p>
+    <w:p>
+      <w:r>
+        <w:rPr>
+          <w:rFonts w:hint="eastAsia"/>
+        </w:rPr>
+        <w:t>H</w:t>
+      </w:r>
+      <w:r>
+        <w:t>er is a spoiled and pampered boy</w:t>
+      </w:r>
+    </w:p>
+    <w:p>
+      <w:r>
+        <w:t>See a veterinarian</w:t>
+      </w:r>
+    </w:p>
+    <w:p>
+      <w:r>
+        <w:t>Veterinary clinic</w:t>
+      </w:r>
+    </w:p>
+    <w:p>
+      <w:r>
+        <w:t>Derelicts buildings</w:t>
+      </w:r>
+    </w:p>
+    <w:p>
+      <w:r>
+        <w:rPr>
+          <w:rFonts w:hint="eastAsia"/>
+        </w:rPr>
+        <w:t>T</w:t>
+      </w:r>
+      <w:r>
+        <w:t>he Thames estuary</w:t>
+      </w:r>
+    </w:p>
+    <w:p>
+      <w:r>
+        <w:t>A cascade of a rainwater</w:t>
+      </w:r>
+    </w:p>
+    <w:p>
+      <w:r>
+        <w:t>Hatch eggs</w:t>
+      </w:r>
+    </w:p>
+    <w:p>
+      <w:r>
+        <w:t>Commence a meeting</w:t>
+      </w:r>
+    </w:p>
+    <w:p>
+      <w:r>
+        <w:t>A commencement speech</w:t>
+      </w:r>
+    </w:p>
+    <w:p>
+      <w:r>
+        <w:rPr>
+          <w:rFonts w:hint="eastAsia"/>
+        </w:rPr>
+        <w:t>S</w:t>
+      </w:r>
+      <w:r>
+        <w:t>he did it on her own initiative</w:t>
+      </w:r>
+    </w:p>
+    <w:p>
+      <w:r>
+        <w:t>Initiate a plan</w:t>
+      </w:r>
+    </w:p>
+    <w:p>
+      <w:r>
+        <w:t>A dirty track</w:t>
+      </w:r>
+    </w:p>
+    <w:p>
+      <w:r>
+        <w:t>A fruitful discussion</w:t>
+      </w:r>
+    </w:p>
+    <w:p>
+      <w:r>
+        <w:t>A stationary population</w:t>
+      </w:r>
+    </w:p>
+    <w:p>
+      <w:r>
+        <w:t>Superficial injury</w:t>
+      </w:r>
+    </w:p>
+    <w:p>
+      <w:r>
+        <w:t>Crawl across the floor</w:t>
+      </w:r>
+    </w:p>
+    <w:p>
+      <w:r>
+        <w:t>Rotate your eyes</w:t>
+      </w:r>
+    </w:p>
+    <w:p>
+      <w:r>
+        <w:t>A flask of lemonade</w:t>
+      </w:r>
+    </w:p>
+    <w:p>
+      <w:r>
+        <w:t xml:space="preserve">A camper </w:t>
+      </w:r>
+      <w:proofErr w:type="gramStart"/>
+      <w:r>
+        <w:t>van</w:t>
+      </w:r>
+      <w:proofErr w:type="gramEnd"/>
+    </w:p>
+    <w:p>
       <w:pPr>
         <w:rPr>
           <w:rFonts w:hint="eastAsia"/>
         </w:rPr>
       </w:pPr>
       <w:r>
-        <w:t>Flat white</w:t>
+        <w:rPr>
+          <w:rFonts w:hint="eastAsia"/>
+        </w:rPr>
+        <w:t>G</w:t>
+      </w:r>
+      <w:r>
+        <w:t>old-rimmed glasses</w:t>
+      </w:r>
+    </w:p>
+    <w:p>
+      <w:r>
+        <w:rPr>
+          <w:rFonts w:hint="eastAsia"/>
+        </w:rPr>
+        <w:t>H</w:t>
+      </w:r>
+      <w:r>
+        <w:t>e is motivated by the money</w:t>
+      </w:r>
+    </w:p>
+    <w:p>
+      <w:r>
+        <w:t>A motivational speaker</w:t>
+      </w:r>
+    </w:p>
+    <w:p>
+      <w:r>
+        <w:t>Apply for a patent</w:t>
+      </w:r>
+    </w:p>
+    <w:p>
+      <w:r>
+        <w:t>Flu symptom</w:t>
+      </w:r>
+    </w:p>
+    <w:p>
+      <w:r>
+        <w:rPr>
+          <w:rFonts w:hint="eastAsia"/>
+        </w:rPr>
+        <w:t>H</w:t>
+      </w:r>
+      <w:r>
+        <w:t>e must be punished in accordance with the law</w:t>
+      </w:r>
+    </w:p>
+    <w:p>
+      <w:r>
+        <w:rPr>
+          <w:rFonts w:hint="eastAsia"/>
+        </w:rPr>
+        <w:t>W</w:t>
+      </w:r>
+      <w:r>
+        <w:t>e all care about the children’s welfare</w:t>
+      </w:r>
+    </w:p>
+    <w:p>
+      <w:proofErr w:type="gramStart"/>
+      <w:r>
+        <w:t>It’s</w:t>
+      </w:r>
+      <w:proofErr w:type="gramEnd"/>
+      <w:r>
+        <w:t xml:space="preserve"> envisaged that meeting will take place</w:t>
+      </w:r>
+    </w:p>
+    <w:p>
+      <w:r>
+        <w:t>A pair of binoculars</w:t>
+      </w:r>
+    </w:p>
+    <w:p>
+      <w:r>
+        <w:t>Monosodium glutamate</w:t>
+      </w:r>
+    </w:p>
+    <w:p>
+      <w:r>
+        <w:t>Food spoilage</w:t>
+      </w:r>
+    </w:p>
+    <w:p>
+      <w:r>
+        <w:t>A popular misconception</w:t>
+      </w:r>
+    </w:p>
+    <w:p>
+      <w:r>
+        <w:t>A conceptual problem</w:t>
+      </w:r>
+    </w:p>
+    <w:p>
+      <w:r>
+        <w:t>Erroneous information</w:t>
+      </w:r>
+    </w:p>
+    <w:p>
+      <w:r>
+        <w:rPr>
+          <w:rFonts w:hint="eastAsia"/>
+        </w:rPr>
+        <w:t>H</w:t>
+      </w:r>
+      <w:r>
+        <w:t>e is physically robust</w:t>
+      </w:r>
+    </w:p>
+    <w:p>
+      <w:r>
+        <w:t>An immense amount of money</w:t>
+      </w:r>
+    </w:p>
+    <w:p>
+      <w:r>
+        <w:t>Pull up stakes</w:t>
+      </w:r>
+    </w:p>
+    <w:p>
+      <w:r>
+        <w:rPr>
+          <w:rFonts w:hint="eastAsia"/>
+        </w:rPr>
+        <w:t>W</w:t>
+      </w:r>
+      <w:r>
+        <w:t>rote my college thesis</w:t>
+      </w:r>
+    </w:p>
+    <w:p>
+      <w:proofErr w:type="gramStart"/>
+      <w:r>
+        <w:rPr>
+          <w:rFonts w:hint="eastAsia"/>
+        </w:rPr>
+        <w:t>I</w:t>
+      </w:r>
+      <w:r>
+        <w:t>’m</w:t>
+      </w:r>
+      <w:proofErr w:type="gramEnd"/>
+      <w:r>
+        <w:t xml:space="preserve"> skeptical about the future.</w:t>
+      </w:r>
+    </w:p>
+    <w:p>
+      <w:r>
+        <w:rPr>
+          <w:rFonts w:hint="eastAsia"/>
+        </w:rPr>
+        <w:lastRenderedPageBreak/>
+        <w:t>T</w:t>
+      </w:r>
+      <w:r>
+        <w:t>he man’s eyelids flickered</w:t>
+      </w:r>
+    </w:p>
+    <w:p>
+      <w:r>
+        <w:t>A piece of cord</w:t>
+      </w:r>
+    </w:p>
+    <w:p>
+      <w:r>
+        <w:rPr>
+          <w:rFonts w:hint="eastAsia"/>
+        </w:rPr>
+        <w:t>Y</w:t>
+      </w:r>
+      <w:r>
+        <w:t>ou can plan your wedding to coincide with my funeral</w:t>
+      </w:r>
+    </w:p>
+    <w:p>
+      <w:r>
+        <w:t>My room is in a mess</w:t>
+      </w:r>
+    </w:p>
+    <w:p>
+      <w:r>
+        <w:t>Insist on your innocence</w:t>
+      </w:r>
+    </w:p>
+    <w:p>
+      <w:r>
+        <w:rPr>
+          <w:rFonts w:hint="eastAsia"/>
+        </w:rPr>
+        <w:t>F</w:t>
+      </w:r>
+      <w:r>
+        <w:t>ly crew, prepare to take off</w:t>
+      </w:r>
+    </w:p>
+    <w:p>
+      <w:r>
+        <w:rPr>
+          <w:rFonts w:hint="eastAsia"/>
+        </w:rPr>
+        <w:t>T</w:t>
+      </w:r>
+      <w:r>
+        <w:t>he indigenous language</w:t>
+      </w:r>
+    </w:p>
+    <w:p>
+      <w:r>
+        <w:t>A vernacular language</w:t>
+      </w:r>
+    </w:p>
+    <w:p>
+      <w:r>
+        <w:t>The results are entirely consistent with our earlier research</w:t>
+      </w:r>
+    </w:p>
+    <w:p>
+      <w:r>
+        <w:rPr>
+          <w:rFonts w:hint="eastAsia"/>
+        </w:rPr>
+        <w:t>T</w:t>
+      </w:r>
+      <w:r>
+        <w:t>he European commission</w:t>
+      </w:r>
+    </w:p>
+    <w:p>
+      <w:r>
+        <w:t>A hasty departure</w:t>
+      </w:r>
+    </w:p>
+    <w:p>
+      <w:r>
+        <w:t>Vigorous equals energetic</w:t>
+      </w:r>
+    </w:p>
+    <w:p>
+      <w:r>
+        <w:t>Manager and subordinate</w:t>
+      </w:r>
+    </w:p>
+    <w:p>
+      <w:r>
+        <w:rPr>
+          <w:rFonts w:hint="eastAsia"/>
+        </w:rPr>
+        <w:t>T</w:t>
+      </w:r>
+      <w:r>
+        <w:t>wo adjacent buildings</w:t>
+      </w:r>
+    </w:p>
+    <w:p>
+      <w:r>
+        <w:t>A romantic comedy</w:t>
+      </w:r>
+    </w:p>
+    <w:p>
+      <w:r>
+        <w:t>The national grid</w:t>
+      </w:r>
+    </w:p>
+    <w:p>
+      <w:r>
+        <w:rPr>
+          <w:rFonts w:hint="eastAsia"/>
+        </w:rPr>
+        <w:t>A</w:t>
+      </w:r>
+      <w:r>
+        <w:t xml:space="preserve"> grim face</w:t>
+      </w:r>
+    </w:p>
+    <w:p>
+      <w:r>
+        <w:t>The laboratory apparatus</w:t>
+      </w:r>
+    </w:p>
+    <w:p>
+      <w:r>
+        <w:t>Brew a coffee</w:t>
+      </w:r>
+    </w:p>
+    <w:p>
+      <w:r>
+        <w:rPr>
+          <w:rFonts w:hint="eastAsia"/>
+        </w:rPr>
+        <w:t>I</w:t>
+      </w:r>
+      <w:r>
+        <w:t xml:space="preserve"> </w:t>
+      </w:r>
+      <w:proofErr w:type="gramStart"/>
+      <w:r>
+        <w:t>don’t</w:t>
+      </w:r>
+      <w:proofErr w:type="gramEnd"/>
+      <w:r>
+        <w:t xml:space="preserve"> want to sacrifice life for work</w:t>
+      </w:r>
+    </w:p>
+    <w:p>
+      <w:r>
+        <w:t>His health degenerate quickly</w:t>
+      </w:r>
+    </w:p>
+    <w:p>
+      <w:r>
+        <w:t>I aspired to a student in UCB</w:t>
+      </w:r>
+    </w:p>
+    <w:p>
+      <w:r>
+        <w:t xml:space="preserve">Political </w:t>
+      </w:r>
+      <w:r>
+        <w:rPr>
+          <w:rFonts w:hint="eastAsia"/>
+        </w:rPr>
+        <w:t>a</w:t>
+      </w:r>
+      <w:r>
+        <w:t>spiration</w:t>
+      </w:r>
+    </w:p>
+    <w:p>
+      <w:r>
+        <w:t>A considerable amount of money</w:t>
+      </w:r>
+    </w:p>
+    <w:p>
+      <w:r>
+        <w:t>Clumsy fingers</w:t>
+      </w:r>
+    </w:p>
+    <w:p>
+      <w:r>
+        <w:rPr>
+          <w:rFonts w:hint="eastAsia"/>
+        </w:rPr>
+        <w:t>T</w:t>
+      </w:r>
+      <w:r>
+        <w:t>he moonlight gleamed on the water</w:t>
+      </w:r>
+    </w:p>
+    <w:p>
+      <w:r>
+        <w:rPr>
+          <w:rFonts w:hint="eastAsia"/>
+        </w:rPr>
+        <w:t>F</w:t>
+      </w:r>
+      <w:r>
+        <w:t>reedom have been fascinating me</w:t>
+      </w:r>
+    </w:p>
+    <w:p>
+      <w:r>
+        <w:t>Evaluate the risk</w:t>
+      </w:r>
+    </w:p>
+    <w:p>
+      <w:r>
+        <w:t>A quiet residential area</w:t>
+      </w:r>
+    </w:p>
+    <w:p>
+      <w:r>
+        <w:t>Conduct a survey</w:t>
+      </w:r>
+    </w:p>
+    <w:p>
+      <w:r>
+        <w:t>Comprehensive insurance</w:t>
+      </w:r>
+    </w:p>
+    <w:p>
+      <w:proofErr w:type="gramStart"/>
+      <w:r>
+        <w:rPr>
+          <w:rFonts w:hint="eastAsia"/>
+        </w:rPr>
+        <w:t>I</w:t>
+      </w:r>
+      <w:r>
+        <w:t>t’s</w:t>
+      </w:r>
+      <w:proofErr w:type="gramEnd"/>
+      <w:r>
+        <w:t xml:space="preserve"> so hard to comprehend</w:t>
+      </w:r>
+    </w:p>
+    <w:p>
+      <w:pPr>
+        <w:rPr>
+          <w:rFonts w:hint="eastAsia"/>
+        </w:rPr>
+      </w:pPr>
+      <w:r>
+        <w:t>Fitting is appropriate</w:t>
       </w:r>
     </w:p>
     <w:sectPr>

</xml_diff>